<commit_message>
fix: Complete pilot fix for canada-betting-apps brief
- Remove Ontario content (H2 section, FAQ #6, keyword)
- Remove Bet365 section (not our partner brand)
- Add App Bonuses H2 section (competitor gap)
- Fix internal links (reduce from 12 to 8 verified pages)
- Replace ConnexOntario with pan-Canadian resources
- Update source requirements (r/ontario → r/canada)
- Update checklists to reflect changes
</commit_message>
<xml_diff>
--- a/content-briefs-skill/output/canada-betting-apps-writer-brief.docx
+++ b/content-briefs-skill/output/canada-betting-apps-writer-brief.docx
@@ -296,48 +296,6 @@
           <w:p>
             <w:r>
               <w:t>"Best Betting Apps Canada: Our Top 9 Picks"</w:t>
-            </w:r>
-          </w:p>
-        </w:tc>
-      </w:tr>
-      <w:tr>
-        <w:tc>
-          <w:tcPr>
-            <w:tcW w:type="dxa" w:w="2340"/>
-          </w:tcPr>
-          <w:p>
-            <w:r>
-              <w:t>betting apps ontario</w:t>
-            </w:r>
-          </w:p>
-        </w:tc>
-        <w:tc>
-          <w:tcPr>
-            <w:tcW w:type="dxa" w:w="2340"/>
-          </w:tcPr>
-          <w:p>
-            <w:r>
-              <w:t>350/mo</w:t>
-            </w:r>
-          </w:p>
-        </w:tc>
-        <w:tc>
-          <w:tcPr>
-            <w:tcW w:type="dxa" w:w="2340"/>
-          </w:tcPr>
-          <w:p>
-            <w:r>
-              <w:t>H2</w:t>
-            </w:r>
-          </w:p>
-        </w:tc>
-        <w:tc>
-          <w:tcPr>
-            <w:tcW w:type="dxa" w:w="2340"/>
-          </w:tcPr>
-          <w:p>
-            <w:r>
-              <w:t>"Ontario vs Offshore Betting Apps: Key Differences"</w:t>
             </w:r>
           </w:p>
         </w:tc>
@@ -601,48 +559,6 @@
           </w:tcPr>
           <w:p>
             <w:r>
-              <w:t>bet365 app canada</w:t>
-            </w:r>
-          </w:p>
-        </w:tc>
-        <w:tc>
-          <w:tcPr>
-            <w:tcW w:type="dxa" w:w="2340"/>
-          </w:tcPr>
-          <w:p>
-            <w:r>
-              <w:t>50/mo</w:t>
-            </w:r>
-          </w:p>
-        </w:tc>
-        <w:tc>
-          <w:tcPr>
-            <w:tcW w:type="dxa" w:w="2340"/>
-          </w:tcPr>
-          <w:p>
-            <w:r>
-              <w:t>H2</w:t>
-            </w:r>
-          </w:p>
-        </w:tc>
-        <w:tc>
-          <w:tcPr>
-            <w:tcW w:type="dxa" w:w="2340"/>
-          </w:tcPr>
-          <w:p>
-            <w:r>
-              <w:t>"Bet365 App Availability in Canada" (200-250w)</w:t>
-            </w:r>
-          </w:p>
-        </w:tc>
-      </w:tr>
-      <w:tr>
-        <w:tc>
-          <w:tcPr>
-            <w:tcW w:type="dxa" w:w="2340"/>
-          </w:tcPr>
-          <w:p>
-            <w:r>
               <w:t>best soccer betting apps canada</w:t>
             </w:r>
           </w:p>
@@ -865,7 +781,7 @@
         <w:spacing w:after="120"/>
       </w:pPr>
       <w:r>
-        <w:t>betting apps canada, best sports betting apps canada, best betting apps canada, betting apps ontario, sports betting apps canada, gambling apps canada, canadian betting apps, sports betting app canada, canadian sports betting apps, top sports betting apps canada, bet365 app canada, best soccer betting apps canada, top betting apps canada, android betting apps canada, iphone betting apps canada, mobile betting apps canada</w:t>
+        <w:t>betting apps canada, best sports betting apps canada, best betting apps canada, sports betting apps canada, gambling apps canada, canadian betting apps, sports betting app canada, canadian sports betting apps, top sports betting apps canada, best soccer betting apps canada, top betting apps canada, android betting apps canada, iphone betting apps canada, mobile betting apps canada</w:t>
       </w:r>
     </w:p>
     <w:p/>
@@ -1892,34 +1808,71 @@
           <w:color w:val="333333"/>
           <w:sz w:val="28"/>
         </w:rPr>
-        <w:t>H2: Ontario vs Offshore Betting Apps: Key Differences (400-500 words)</w:t>
+        <w:t>H2: Popular Payment Methods on Canadian Betting Apps (350-400 words)</w:t>
       </w:r>
     </w:p>
     <w:p/>
     <w:p>
       <w:pPr>
-        <w:spacing w:after="120"/>
+        <w:pStyle w:val="Heading4"/>
       </w:pPr>
       <w:r>
         <w:rPr>
-          <w:b/>
+          <w:sz w:val="24"/>
         </w:rPr>
-        <w:t>Target Keyword:</w:t>
-      </w:r>
-      <w:r>
-        <w:t xml:space="preserve"> betting apps ontario (350/mo)</w:t>
+        <w:t>H3: Interac E-Transfer (100-125 words)</w:t>
+      </w:r>
+    </w:p>
+    <w:p>
+      <w:pPr>
+        <w:pStyle w:val="ListBullet"/>
+        <w:spacing w:after="60"/>
+        <w:ind w:left="360"/>
+      </w:pPr>
+      <w:r>
+        <w:t>Most popular Canadian method</w:t>
+      </w:r>
+    </w:p>
+    <w:p>
+      <w:pPr>
+        <w:pStyle w:val="ListBullet"/>
+        <w:spacing w:after="60"/>
+        <w:ind w:left="360"/>
+      </w:pPr>
+      <w:r>
+        <w:t>Processing times (instant deposits, 24-48hr withdrawals)</w:t>
+      </w:r>
+    </w:p>
+    <w:p>
+      <w:pPr>
+        <w:pStyle w:val="ListBullet"/>
+        <w:spacing w:after="60"/>
+        <w:ind w:left="360"/>
+      </w:pPr>
+      <w:r>
+        <w:t>Limits and fees</w:t>
+      </w:r>
+    </w:p>
+    <w:p>
+      <w:pPr>
+        <w:pStyle w:val="ListBullet"/>
+        <w:spacing w:after="60"/>
+        <w:ind w:left="360"/>
+      </w:pPr>
+      <w:r>
+        <w:t>Which apps accept Interac</w:t>
       </w:r>
     </w:p>
     <w:p/>
     <w:p>
       <w:pPr>
-        <w:spacing w:after="120"/>
+        <w:pStyle w:val="Heading4"/>
       </w:pPr>
       <w:r>
         <w:rPr>
-          <w:b/>
+          <w:sz w:val="24"/>
         </w:rPr>
-        <w:t>Cover:</w:t>
+        <w:t>H3: Cryptocurrency Options (100-125 words)</w:t>
       </w:r>
     </w:p>
     <w:p>
@@ -1929,7 +1882,7 @@
         <w:ind w:left="360"/>
       </w:pPr>
       <w:r>
-        <w:t>Ontario's regulated market (AGCO oversight)</w:t>
+        <w:t>Bitcoin (BTC)</w:t>
       </w:r>
     </w:p>
     <w:p>
@@ -1939,7 +1892,7 @@
         <w:ind w:left="360"/>
       </w:pPr>
       <w:r>
-        <w:t>Regulated operators in Ontario (bet365, BetMGM Ontario, etc.)</w:t>
+        <w:t>Ethereum (ETH)</w:t>
       </w:r>
     </w:p>
     <w:p>
@@ -1949,7 +1902,7 @@
         <w:ind w:left="360"/>
       </w:pPr>
       <w:r>
-        <w:t>Offshore apps overview (why Canadians use them)</w:t>
+        <w:t>Litecoin (LTC)</w:t>
       </w:r>
     </w:p>
     <w:p>
@@ -1959,7 +1912,7 @@
         <w:ind w:left="360"/>
       </w:pPr>
       <w:r>
-        <w:t>Payment method differences (Interac availability)</w:t>
+        <w:t>Advantages: Anonymity, speed, no bank involvement</w:t>
       </w:r>
     </w:p>
     <w:p>
@@ -1969,7 +1922,7 @@
         <w:ind w:left="360"/>
       </w:pPr>
       <w:r>
-        <w:t>Bonus restrictions in Ontario vs offshore</w:t>
+        <w:t>Processing times (10 min - 2 hours)</w:t>
       </w:r>
     </w:p>
     <w:p>
@@ -1979,7 +1932,19 @@
         <w:ind w:left="360"/>
       </w:pPr>
       <w:r>
-        <w:t>Privacy and anonymity considerations</w:t>
+        <w:t>Best apps for crypto</w:t>
+      </w:r>
+    </w:p>
+    <w:p/>
+    <w:p>
+      <w:pPr>
+        <w:pStyle w:val="Heading4"/>
+      </w:pPr>
+      <w:r>
+        <w:rPr>
+          <w:sz w:val="24"/>
+        </w:rPr>
+        <w:t>H3: Traditional Methods (Credit/Debit) (75-100 words)</w:t>
       </w:r>
     </w:p>
     <w:p>
@@ -1989,22 +1954,37 @@
         <w:ind w:left="360"/>
       </w:pPr>
       <w:r>
-        <w:t>Recommendation: When to choose each</w:t>
-      </w:r>
-    </w:p>
-    <w:p/>
-    <w:p>
-      <w:pPr>
-        <w:spacing w:after="120"/>
-      </w:pPr>
-      <w:r>
-        <w:rPr>
-          <w:b/>
-        </w:rPr>
-        <w:t>Internal Link:</w:t>
-      </w:r>
-      <w:r>
-        <w:t xml:space="preserve"> Link to "Ontario betting apps" page</w:t>
+        <w:t>Visa/Mastercard</w:t>
+      </w:r>
+    </w:p>
+    <w:p>
+      <w:pPr>
+        <w:pStyle w:val="ListBullet"/>
+        <w:spacing w:after="60"/>
+        <w:ind w:left="360"/>
+      </w:pPr>
+      <w:r>
+        <w:t>Limitations (some Canadian banks block gambling)</w:t>
+      </w:r>
+    </w:p>
+    <w:p>
+      <w:pPr>
+        <w:pStyle w:val="ListBullet"/>
+        <w:spacing w:after="60"/>
+        <w:ind w:left="360"/>
+      </w:pPr>
+      <w:r>
+        <w:t>Processing times</w:t>
+      </w:r>
+    </w:p>
+    <w:p>
+      <w:pPr>
+        <w:pStyle w:val="ListBullet"/>
+        <w:spacing w:after="60"/>
+        <w:ind w:left="360"/>
+      </w:pPr>
+      <w:r>
+        <w:t>Best for whom</w:t>
       </w:r>
     </w:p>
     <w:p/>
@@ -2019,7 +1999,22 @@
           <w:color w:val="333333"/>
           <w:sz w:val="28"/>
         </w:rPr>
-        <w:t>H2: Popular Payment Methods on Canadian Betting Apps (350-400 words)</w:t>
+        <w:t>H2: Best Bonuses Across Canadian Betting Apps (400-450 words)</w:t>
+      </w:r>
+    </w:p>
+    <w:p/>
+    <w:p>
+      <w:pPr>
+        <w:spacing w:after="120"/>
+      </w:pPr>
+      <w:r>
+        <w:rPr>
+          <w:b/>
+        </w:rPr>
+        <w:t>Competitor Gap:</w:t>
+      </w:r>
+      <w:r>
+        <w:t xml:space="preserve"> Top-ranking competitor has this section - we need it too.</w:t>
       </w:r>
     </w:p>
     <w:p/>
@@ -2031,7 +2026,7 @@
         <w:rPr>
           <w:sz w:val="24"/>
         </w:rPr>
-        <w:t>H3: Interac E-Transfer (100-125 words)</w:t>
+        <w:t>H3: Welcome Bonus Comparison (150-175 words)</w:t>
       </w:r>
     </w:p>
     <w:p>
@@ -2041,7 +2036,7 @@
         <w:ind w:left="360"/>
       </w:pPr>
       <w:r>
-        <w:t>Most popular Canadian method</w:t>
+        <w:t>Compare welcome bonuses across all 9 apps</w:t>
       </w:r>
     </w:p>
     <w:p>
@@ -2051,7 +2046,7 @@
         <w:ind w:left="360"/>
       </w:pPr>
       <w:r>
-        <w:t>Processing times (instant deposits, 24-48hr withdrawals)</w:t>
+        <w:t>Bonus amounts (match percentage, max bonus)</w:t>
       </w:r>
     </w:p>
     <w:p>
@@ -2061,7 +2056,7 @@
         <w:ind w:left="360"/>
       </w:pPr>
       <w:r>
-        <w:t>Limits and fees</w:t>
+        <w:t>Wagering requirements (20x, 30x, etc.)</w:t>
       </w:r>
     </w:p>
     <w:p>
@@ -2071,7 +2066,17 @@
         <w:ind w:left="360"/>
       </w:pPr>
       <w:r>
-        <w:t>Which apps accept Interac</w:t>
+        <w:t>Time limits to meet requirements</w:t>
+      </w:r>
+    </w:p>
+    <w:p>
+      <w:pPr>
+        <w:pStyle w:val="ListBullet"/>
+        <w:spacing w:after="60"/>
+        <w:ind w:left="360"/>
+      </w:pPr>
+      <w:r>
+        <w:t>Best overall value (top 3 picks)</w:t>
       </w:r>
     </w:p>
     <w:p/>
@@ -2083,7 +2088,7 @@
         <w:rPr>
           <w:sz w:val="24"/>
         </w:rPr>
-        <w:t>H3: Cryptocurrency Options (100-125 words)</w:t>
+        <w:t>H3: App-Exclusive Bonus Offers (125-150 words)</w:t>
       </w:r>
     </w:p>
     <w:p>
@@ -2093,7 +2098,7 @@
         <w:ind w:left="360"/>
       </w:pPr>
       <w:r>
-        <w:t>Bitcoin (BTC)</w:t>
+        <w:t>Mobile-only promotions</w:t>
       </w:r>
     </w:p>
     <w:p>
@@ -2103,7 +2108,7 @@
         <w:ind w:left="360"/>
       </w:pPr>
       <w:r>
-        <w:t>Ethereum (ETH)</w:t>
+        <w:t>Download bonuses (bonus for installing app)</w:t>
       </w:r>
     </w:p>
     <w:p>
@@ -2113,7 +2118,7 @@
         <w:ind w:left="360"/>
       </w:pPr>
       <w:r>
-        <w:t>Litecoin (LTC)</w:t>
+        <w:t>Push notification exclusive offers</w:t>
       </w:r>
     </w:p>
     <w:p>
@@ -2123,7 +2128,7 @@
         <w:ind w:left="360"/>
       </w:pPr>
       <w:r>
-        <w:t>Advantages: Anonymity, speed, no bank involvement</w:t>
+        <w:t>In-app promo code entry</w:t>
       </w:r>
     </w:p>
     <w:p>
@@ -2133,17 +2138,7 @@
         <w:ind w:left="360"/>
       </w:pPr>
       <w:r>
-        <w:t>Processing times (10 min - 2 hours)</w:t>
-      </w:r>
-    </w:p>
-    <w:p>
-      <w:pPr>
-        <w:pStyle w:val="ListBullet"/>
-        <w:spacing w:after="60"/>
-        <w:ind w:left="360"/>
-      </w:pPr>
-      <w:r>
-        <w:t>Best apps for crypto</w:t>
+        <w:t>Which apps offer the best mobile-exclusive deals</w:t>
       </w:r>
     </w:p>
     <w:p/>
@@ -2155,7 +2150,7 @@
         <w:rPr>
           <w:sz w:val="24"/>
         </w:rPr>
-        <w:t>H3: Traditional Methods (Credit/Debit) (75-100 words)</w:t>
+        <w:t>H3: Ongoing Promotions for Mobile Users (100-125 words)</w:t>
       </w:r>
     </w:p>
     <w:p>
@@ -2165,7 +2160,7 @@
         <w:ind w:left="360"/>
       </w:pPr>
       <w:r>
-        <w:t>Visa/Mastercard</w:t>
+        <w:t>Reload bonuses</w:t>
       </w:r>
     </w:p>
     <w:p>
@@ -2175,7 +2170,7 @@
         <w:ind w:left="360"/>
       </w:pPr>
       <w:r>
-        <w:t>Limitations (some Canadian banks block gambling)</w:t>
+        <w:t>Parlay boosts (especially for NHL/CFL)</w:t>
       </w:r>
     </w:p>
     <w:p>
@@ -2185,7 +2180,7 @@
         <w:ind w:left="360"/>
       </w:pPr>
       <w:r>
-        <w:t>Processing times</w:t>
+        <w:t>Free bet promotions</w:t>
       </w:r>
     </w:p>
     <w:p>
@@ -2195,9 +2190,219 @@
         <w:ind w:left="360"/>
       </w:pPr>
       <w:r>
-        <w:t>Best for whom</w:t>
-      </w:r>
-    </w:p>
+        <w:t>Loyalty programs accessible via app</w:t>
+      </w:r>
+    </w:p>
+    <w:p>
+      <w:pPr>
+        <w:pStyle w:val="ListBullet"/>
+        <w:spacing w:after="60"/>
+        <w:ind w:left="360"/>
+      </w:pPr>
+      <w:r>
+        <w:t>Best apps for regular promotions (top 3)</w:t>
+      </w:r>
+    </w:p>
+    <w:p/>
+    <w:p>
+      <w:pPr>
+        <w:spacing w:after="120"/>
+      </w:pPr>
+      <w:r>
+        <w:rPr>
+          <w:b/>
+        </w:rPr>
+        <w:t>Table Required:</w:t>
+      </w:r>
+    </w:p>
+    <w:tbl>
+      <w:tblPr>
+        <w:tblStyle w:val="LightGrid-Accent1"/>
+        <w:tblW w:type="auto" w:w="0"/>
+        <w:tblLook w:firstColumn="1" w:firstRow="1" w:lastColumn="0" w:lastRow="0" w:noHBand="0" w:noVBand="1" w:val="04A0"/>
+      </w:tblPr>
+      <w:tblGrid>
+        <w:gridCol w:w="2340"/>
+        <w:gridCol w:w="2340"/>
+        <w:gridCol w:w="2340"/>
+        <w:gridCol w:w="2340"/>
+      </w:tblGrid>
+      <w:tr>
+        <w:tc>
+          <w:tcPr>
+            <w:tcW w:type="dxa" w:w="2340"/>
+          </w:tcPr>
+          <w:p>
+            <w:r>
+              <w:rPr>
+                <w:b/>
+              </w:rPr>
+              <w:t>App</w:t>
+            </w:r>
+          </w:p>
+        </w:tc>
+        <w:tc>
+          <w:tcPr>
+            <w:tcW w:type="dxa" w:w="2340"/>
+          </w:tcPr>
+          <w:p>
+            <w:r>
+              <w:rPr>
+                <w:b/>
+              </w:rPr>
+              <w:t>Welcome Bonus</w:t>
+            </w:r>
+          </w:p>
+        </w:tc>
+        <w:tc>
+          <w:tcPr>
+            <w:tcW w:type="dxa" w:w="2340"/>
+          </w:tcPr>
+          <w:p>
+            <w:r>
+              <w:rPr>
+                <w:b/>
+              </w:rPr>
+              <w:t>Wagering</w:t>
+            </w:r>
+          </w:p>
+        </w:tc>
+        <w:tc>
+          <w:tcPr>
+            <w:tcW w:type="dxa" w:w="2340"/>
+          </w:tcPr>
+          <w:p>
+            <w:r>
+              <w:rPr>
+                <w:b/>
+              </w:rPr>
+              <w:t>App-Exclusive Offer</w:t>
+            </w:r>
+          </w:p>
+        </w:tc>
+      </w:tr>
+      <w:tr>
+        <w:tc>
+          <w:tcPr>
+            <w:tcW w:type="dxa" w:w="2340"/>
+          </w:tcPr>
+          <w:p>
+            <w:r>
+              <w:t>Treasure Spins</w:t>
+            </w:r>
+          </w:p>
+        </w:tc>
+        <w:tc>
+          <w:tcPr>
+            <w:tcW w:type="dxa" w:w="2340"/>
+          </w:tcPr>
+          <w:p>
+            <w:r>
+              <w:t>[Amount]</w:t>
+            </w:r>
+          </w:p>
+        </w:tc>
+        <w:tc>
+          <w:tcPr>
+            <w:tcW w:type="dxa" w:w="2340"/>
+          </w:tcPr>
+          <w:p>
+            <w:r>
+              <w:t>[Req]</w:t>
+            </w:r>
+          </w:p>
+        </w:tc>
+        <w:tc>
+          <w:tcPr>
+            <w:tcW w:type="dxa" w:w="2340"/>
+          </w:tcPr>
+          <w:p>
+            <w:r>
+              <w:t>[Offer]</w:t>
+            </w:r>
+          </w:p>
+        </w:tc>
+      </w:tr>
+      <w:tr>
+        <w:tc>
+          <w:tcPr>
+            <w:tcW w:type="dxa" w:w="2340"/>
+          </w:tcPr>
+          <w:p>
+            <w:r>
+              <w:t>Royalistplay</w:t>
+            </w:r>
+          </w:p>
+        </w:tc>
+        <w:tc>
+          <w:tcPr>
+            <w:tcW w:type="dxa" w:w="2340"/>
+          </w:tcPr>
+          <w:p>
+            <w:r>
+              <w:t>[Amount]</w:t>
+            </w:r>
+          </w:p>
+        </w:tc>
+        <w:tc>
+          <w:tcPr>
+            <w:tcW w:type="dxa" w:w="2340"/>
+          </w:tcPr>
+          <w:p>
+            <w:r>
+              <w:t>[Req]</w:t>
+            </w:r>
+          </w:p>
+        </w:tc>
+        <w:tc>
+          <w:tcPr>
+            <w:tcW w:type="dxa" w:w="2340"/>
+          </w:tcPr>
+          <w:p>
+            <w:r>
+              <w:t>[Offer]</w:t>
+            </w:r>
+          </w:p>
+        </w:tc>
+      </w:tr>
+      <w:tr>
+        <w:tc>
+          <w:tcPr>
+            <w:tcW w:type="dxa" w:w="2340"/>
+          </w:tcPr>
+          <w:p>
+            <w:r>
+              <w:t>... (all 9 brands)</w:t>
+            </w:r>
+          </w:p>
+        </w:tc>
+        <w:tc>
+          <w:tcPr>
+            <w:tcW w:type="dxa" w:w="2340"/>
+          </w:tcPr>
+          <w:p>
+            <w:r/>
+          </w:p>
+        </w:tc>
+        <w:tc>
+          <w:tcPr>
+            <w:tcW w:type="dxa" w:w="2340"/>
+          </w:tcPr>
+          <w:p>
+            <w:r/>
+          </w:p>
+        </w:tc>
+        <w:tc>
+          <w:tcPr>
+            <w:tcW w:type="dxa" w:w="2340"/>
+          </w:tcPr>
+          <w:p>
+            <w:r/>
+          </w:p>
+        </w:tc>
+      </w:tr>
+    </w:tbl>
+    <w:p/>
     <w:p/>
     <w:p/>
     <w:p>
@@ -3190,128 +3395,6 @@
           <w:color w:val="333333"/>
           <w:sz w:val="28"/>
         </w:rPr>
-        <w:t>H2: Bet365 App Availability in Canada (200-250 words)</w:t>
-      </w:r>
-    </w:p>
-    <w:p/>
-    <w:p>
-      <w:pPr>
-        <w:spacing w:after="120"/>
-      </w:pPr>
-      <w:r>
-        <w:rPr>
-          <w:b/>
-        </w:rPr>
-        <w:t>Target Keyword:</w:t>
-      </w:r>
-      <w:r>
-        <w:t xml:space="preserve"> bet365 app canada (50/mo)</w:t>
-      </w:r>
-    </w:p>
-    <w:p/>
-    <w:p>
-      <w:pPr>
-        <w:spacing w:after="120"/>
-      </w:pPr>
-      <w:r>
-        <w:rPr>
-          <w:b/>
-        </w:rPr>
-        <w:t>Cover:</w:t>
-      </w:r>
-    </w:p>
-    <w:p>
-      <w:pPr>
-        <w:pStyle w:val="ListBullet"/>
-        <w:spacing w:after="60"/>
-        <w:ind w:left="360"/>
-      </w:pPr>
-      <w:r>
-        <w:t>Current legal status (Ontario only)</w:t>
-      </w:r>
-    </w:p>
-    <w:p>
-      <w:pPr>
-        <w:pStyle w:val="ListBullet"/>
-        <w:spacing w:after="60"/>
-        <w:ind w:left="360"/>
-      </w:pPr>
-      <w:r>
-        <w:t>bet365 Ontario app (regulated)</w:t>
-      </w:r>
-    </w:p>
-    <w:p>
-      <w:pPr>
-        <w:pStyle w:val="ListBullet"/>
-        <w:spacing w:after="60"/>
-        <w:ind w:left="360"/>
-      </w:pPr>
-      <w:r>
-        <w:t>bet365 offshore availability (limited)</w:t>
-      </w:r>
-    </w:p>
-    <w:p>
-      <w:pPr>
-        <w:pStyle w:val="ListBullet"/>
-        <w:spacing w:after="60"/>
-        <w:ind w:left="360"/>
-      </w:pPr>
-      <w:r>
-        <w:t>Why bet365 isn't widely available</w:t>
-      </w:r>
-    </w:p>
-    <w:p>
-      <w:pPr>
-        <w:pStyle w:val="ListBullet"/>
-        <w:spacing w:after="60"/>
-        <w:ind w:left="360"/>
-      </w:pPr>
-      <w:r>
-        <w:t>Best bet365 alternatives</w:t>
-      </w:r>
-    </w:p>
-    <w:p/>
-    <w:p>
-      <w:pPr>
-        <w:spacing w:after="120"/>
-      </w:pPr>
-      <w:r>
-        <w:rPr>
-          <w:b/>
-        </w:rPr>
-        <w:t>Note:</w:t>
-      </w:r>
-      <w:r>
-        <w:t xml:space="preserve"> bet365 is legal in Ontario through AGCO but not available offshore to Canadians</w:t>
-      </w:r>
-    </w:p>
-    <w:p/>
-    <w:p>
-      <w:pPr>
-        <w:spacing w:after="120"/>
-      </w:pPr>
-      <w:r>
-        <w:rPr>
-          <w:b/>
-        </w:rPr>
-        <w:t>Internal Link:</w:t>
-      </w:r>
-      <w:r>
-        <w:t xml:space="preserve"> Link to "offshore betting sites"</w:t>
-      </w:r>
-    </w:p>
-    <w:p/>
-    <w:p/>
-    <w:p>
-      <w:pPr>
-        <w:pStyle w:val="Heading3"/>
-      </w:pPr>
-      <w:r>
-        <w:rPr>
-          <w:b/>
-          <w:color w:val="333333"/>
-          <w:sz w:val="28"/>
-        </w:rPr>
         <w:t>H2: Frequently Asked Questions (1,200-1,400 words)</w:t>
       </w:r>
     </w:p>
@@ -3676,7 +3759,7 @@
         <w:rPr>
           <w:sz w:val="24"/>
         </w:rPr>
-        <w:t>6. What's the difference between Ontario betting apps and offshore apps?</w:t>
+        <w:t>6. Can I bet on CFL games with Canadian betting apps?</w:t>
       </w:r>
     </w:p>
     <w:p>
@@ -3690,7 +3773,7 @@
         <w:t>Target:</w:t>
       </w:r>
       <w:r>
-        <w:t xml:space="preserve"> betting apps ontario (350/mo)</w:t>
+        <w:t xml:space="preserve"> cfl betting apps</w:t>
       </w:r>
     </w:p>
     <w:p>
@@ -3700,7 +3783,7 @@
         <w:ind w:left="360"/>
       </w:pPr>
       <w:r>
-        <w:t>Regulatory oversight differences (AGCO vs offshore)</w:t>
+        <w:t>CFL coverage by offshore apps</w:t>
       </w:r>
     </w:p>
     <w:p>
@@ -3710,7 +3793,7 @@
         <w:ind w:left="360"/>
       </w:pPr>
       <w:r>
-        <w:t>Payment method differences</w:t>
+        <w:t>Best apps for CFL betting (top 3)</w:t>
       </w:r>
     </w:p>
     <w:p>
@@ -3720,7 +3803,7 @@
         <w:ind w:left="360"/>
       </w:pPr>
       <w:r>
-        <w:t>Bonus restrictions in Ontario</w:t>
+        <w:t>Grey Cup markets</w:t>
       </w:r>
     </w:p>
     <w:p>
@@ -3730,17 +3813,7 @@
         <w:ind w:left="360"/>
       </w:pPr>
       <w:r>
-        <w:t>Pros and cons of each</w:t>
-      </w:r>
-    </w:p>
-    <w:p>
-      <w:pPr>
-        <w:pStyle w:val="ListBullet"/>
-        <w:spacing w:after="60"/>
-        <w:ind w:left="360"/>
-      </w:pPr>
-      <w:r>
-        <w:t>When to choose regulated vs offshore</w:t>
+        <w:t>Live betting availability during CFL games</w:t>
       </w:r>
     </w:p>
     <w:p/>
@@ -3752,7 +3825,7 @@
         <w:rPr>
           <w:sz w:val="24"/>
         </w:rPr>
-        <w:t>7. Can I bet on CFL games with Canadian betting apps?</w:t>
+        <w:t>7. Do betting apps in Canada accept cryptocurrency?</w:t>
       </w:r>
     </w:p>
     <w:p>
@@ -3766,7 +3839,7 @@
         <w:t>Target:</w:t>
       </w:r>
       <w:r>
-        <w:t xml:space="preserve"> cfl betting apps</w:t>
+        <w:t xml:space="preserve"> crypto betting apps canada</w:t>
       </w:r>
     </w:p>
     <w:p>
@@ -3776,7 +3849,7 @@
         <w:ind w:left="360"/>
       </w:pPr>
       <w:r>
-        <w:t>CFL coverage by offshore apps</w:t>
+        <w:t>Crypto payment options (Bitcoin, Ethereum, Litecoin)</w:t>
       </w:r>
     </w:p>
     <w:p>
@@ -3786,7 +3859,7 @@
         <w:ind w:left="360"/>
       </w:pPr>
       <w:r>
-        <w:t>Best apps for CFL betting (top 3)</w:t>
+        <w:t>Advantages of crypto betting (anonymity, speed)</w:t>
       </w:r>
     </w:p>
     <w:p>
@@ -3796,7 +3869,7 @@
         <w:ind w:left="360"/>
       </w:pPr>
       <w:r>
-        <w:t>Grey Cup markets</w:t>
+        <w:t>Processing times (10 min - 2 hours)</w:t>
       </w:r>
     </w:p>
     <w:p>
@@ -3806,7 +3879,7 @@
         <w:ind w:left="360"/>
       </w:pPr>
       <w:r>
-        <w:t>Live betting availability during CFL games</w:t>
+        <w:t>Best apps for crypto (list top 5)</w:t>
       </w:r>
     </w:p>
     <w:p/>
@@ -3818,7 +3891,7 @@
         <w:rPr>
           <w:sz w:val="24"/>
         </w:rPr>
-        <w:t>8. Do betting apps in Canada accept cryptocurrency?</w:t>
+        <w:t>8. How do I download betting apps on iPhone in Canada?</w:t>
       </w:r>
     </w:p>
     <w:p>
@@ -3832,7 +3905,7 @@
         <w:t>Target:</w:t>
       </w:r>
       <w:r>
-        <w:t xml:space="preserve"> crypto betting apps canada</w:t>
+        <w:t xml:space="preserve"> iphone betting apps canada (20/mo)</w:t>
       </w:r>
     </w:p>
     <w:p>
@@ -3842,7 +3915,7 @@
         <w:ind w:left="360"/>
       </w:pPr>
       <w:r>
-        <w:t>Crypto payment options (Bitcoin, Ethereum, Litecoin)</w:t>
+        <w:t>App Store availability (limited for offshore)</w:t>
       </w:r>
     </w:p>
     <w:p>
@@ -3852,7 +3925,7 @@
         <w:ind w:left="360"/>
       </w:pPr>
       <w:r>
-        <w:t>Advantages of crypto betting (anonymity, speed)</w:t>
+        <w:t>Geographic restrictions</w:t>
       </w:r>
     </w:p>
     <w:p>
@@ -3862,7 +3935,7 @@
         <w:ind w:left="360"/>
       </w:pPr>
       <w:r>
-        <w:t>Processing times (10 min - 2 hours)</w:t>
+        <w:t>Web app alternatives (how to add to home screen)</w:t>
       </w:r>
     </w:p>
     <w:p>
@@ -3872,7 +3945,7 @@
         <w:ind w:left="360"/>
       </w:pPr>
       <w:r>
-        <w:t>Best apps for crypto (list top 5)</w:t>
+        <w:t>Step-by-step download guide</w:t>
       </w:r>
     </w:p>
     <w:p/>
@@ -3884,7 +3957,7 @@
         <w:rPr>
           <w:sz w:val="24"/>
         </w:rPr>
-        <w:t>9. How do I download betting apps on iPhone in Canada?</w:t>
+        <w:t>9. Which betting app has the best mobile experience?</w:t>
       </w:r>
     </w:p>
     <w:p>
@@ -3898,7 +3971,7 @@
         <w:t>Target:</w:t>
       </w:r>
       <w:r>
-        <w:t xml:space="preserve"> iphone betting apps canada (20/mo)</w:t>
+        <w:t xml:space="preserve"> mobile betting apps canada (20/mo)</w:t>
       </w:r>
     </w:p>
     <w:p>
@@ -3908,7 +3981,7 @@
         <w:ind w:left="360"/>
       </w:pPr>
       <w:r>
-        <w:t>App Store availability (limited for offshore)</w:t>
+        <w:t>Top 3 for mobile UX</w:t>
       </w:r>
     </w:p>
     <w:p>
@@ -3918,7 +3991,7 @@
         <w:ind w:left="360"/>
       </w:pPr>
       <w:r>
-        <w:t>Geographic restrictions</w:t>
+        <w:t>Key features (live betting, cash out, notifications)</w:t>
       </w:r>
     </w:p>
     <w:p>
@@ -3928,7 +4001,7 @@
         <w:ind w:left="360"/>
       </w:pPr>
       <w:r>
-        <w:t>Web app alternatives (how to add to home screen)</w:t>
+        <w:t>App Store ratings (iOS and Android)</w:t>
       </w:r>
     </w:p>
     <w:p>
@@ -3938,7 +4011,7 @@
         <w:ind w:left="360"/>
       </w:pPr>
       <w:r>
-        <w:t>Step-by-step download guide</w:t>
+        <w:t>Performance and speed comparison</w:t>
       </w:r>
     </w:p>
     <w:p/>
@@ -3950,7 +4023,7 @@
         <w:rPr>
           <w:sz w:val="24"/>
         </w:rPr>
-        <w:t>10. Which betting app has the best mobile experience?</w:t>
+        <w:t>10. Which betting apps have the best welcome bonuses?</w:t>
       </w:r>
     </w:p>
     <w:p>
@@ -3964,7 +4037,7 @@
         <w:t>Target:</w:t>
       </w:r>
       <w:r>
-        <w:t xml:space="preserve"> mobile betting apps canada (20/mo)</w:t>
+        <w:t xml:space="preserve"> betting app bonuses canada</w:t>
       </w:r>
     </w:p>
     <w:p>
@@ -3974,7 +4047,7 @@
         <w:ind w:left="360"/>
       </w:pPr>
       <w:r>
-        <w:t>Top 3 for mobile UX</w:t>
+        <w:t>Top 3 apps for welcome bonus value</w:t>
       </w:r>
     </w:p>
     <w:p>
@@ -3984,7 +4057,7 @@
         <w:ind w:left="360"/>
       </w:pPr>
       <w:r>
-        <w:t>Key features (live betting, cash out, notifications)</w:t>
+        <w:t>Bonus amounts and wagering requirements</w:t>
       </w:r>
     </w:p>
     <w:p>
@@ -3994,7 +4067,7 @@
         <w:ind w:left="360"/>
       </w:pPr>
       <w:r>
-        <w:t>App Store ratings (iOS and Android)</w:t>
+        <w:t>App-exclusive bonus offers</w:t>
       </w:r>
     </w:p>
     <w:p>
@@ -4004,7 +4077,7 @@
         <w:ind w:left="360"/>
       </w:pPr>
       <w:r>
-        <w:t>Performance and speed comparison</w:t>
+        <w:t>How to claim bonuses via mobile app</w:t>
       </w:r>
     </w:p>
     <w:p/>
@@ -4063,7 +4136,7 @@
         <w:ind w:left="360"/>
       </w:pPr>
       <w:r>
-        <w:t>Gambling hotline: 1-866-531-2600 (ConnexOntario)</w:t>
+        <w:t>Self-exclusion programs</w:t>
       </w:r>
     </w:p>
     <w:p>
@@ -4073,7 +4146,7 @@
         <w:ind w:left="360"/>
       </w:pPr>
       <w:r>
-        <w:t>Self-exclusion programs</w:t>
+        <w:t>Deposit limits and responsible gambling tools</w:t>
       </w:r>
     </w:p>
     <w:p>
@@ -4083,7 +4156,7 @@
         <w:ind w:left="360"/>
       </w:pPr>
       <w:r>
-        <w:t>Deposit limits and responsible gambling tools</w:t>
+        <w:t>Warning signs of problem gambling</w:t>
       </w:r>
     </w:p>
     <w:p>
@@ -4093,7 +4166,7 @@
         <w:ind w:left="360"/>
       </w:pPr>
       <w:r>
-        <w:t>Warning signs of problem gambling</w:t>
+        <w:t>Resources:</w:t>
       </w:r>
     </w:p>
     <w:p>
@@ -4103,7 +4176,7 @@
         <w:ind w:left="360"/>
       </w:pPr>
       <w:r>
-        <w:t>Resources:</w:t>
+        <w:t>Responsible Gambling Council: https://www.responsiblegambling.org/</w:t>
       </w:r>
     </w:p>
     <w:p>
@@ -4113,7 +4186,7 @@
         <w:ind w:left="360"/>
       </w:pPr>
       <w:r>
-        <w:t>ConnexOntario: 1-866-531-2600</w:t>
+        <w:t>Canadian Centre on Substance Use and Addiction: https://www.ccsa.ca/</w:t>
       </w:r>
     </w:p>
     <w:p>
@@ -4123,7 +4196,7 @@
         <w:ind w:left="360"/>
       </w:pPr>
       <w:r>
-        <w:t>Responsible Gambling Council: https://www.responsiblegambling.org/</w:t>
+        <w:t>Gamblers Anonymous Canada</w:t>
       </w:r>
     </w:p>
     <w:p>
@@ -4133,7 +4206,7 @@
         <w:ind w:left="360"/>
       </w:pPr>
       <w:r>
-        <w:t>Gamblers Anonymous Canada</w:t>
+        <w:t>Provincial helplines (vary by province)</w:t>
       </w:r>
     </w:p>
     <w:p/>
@@ -4306,7 +4379,7 @@
         <w:ind w:left="360"/>
       </w:pPr>
       <w:r>
-        <w:t>Reddit: r/AskCanada, r/ontario (if relevant)</w:t>
+        <w:t>Reddit: r/AskCanada, r/canada</w:t>
       </w:r>
     </w:p>
     <w:p>
@@ -4802,7 +4875,7 @@
           <w:color w:val="2E7D32"/>
           <w:sz w:val="32"/>
         </w:rPr>
-        <w:t>INTERNAL LINKS (12 MINIMUM)</w:t>
+        <w:t>INTERNAL LINKS (8 MINIMUM)</w:t>
       </w:r>
     </w:p>
     <w:p/>
@@ -4814,7 +4887,7 @@
         <w:rPr>
           <w:b/>
         </w:rPr>
-        <w:t>MUST include these 12 internal links:</w:t>
+        <w:t>MUST include these internal links (verified to exist in site structure):</w:t>
       </w:r>
     </w:p>
     <w:p/>
@@ -4825,7 +4898,7 @@
         <w:ind w:left="360"/>
       </w:pPr>
       <w:r>
-        <w:t>"Canada sports betting sites" → /sport/betting/canada/betting-sites.htm</w:t>
+        <w:t>"Canada sports betting hub" → /sport/betting/canada/index.htm</w:t>
       </w:r>
     </w:p>
     <w:p>
@@ -4846,7 +4919,7 @@
         <w:ind w:left="360"/>
       </w:pPr>
       <w:r>
-        <w:t>"parlay calculator" → /sport/betting/calculators/parlay.htm</w:t>
+        <w:t>"parlay calculator" → /sport/betting-tools/parlay-calculator.htm</w:t>
       </w:r>
     </w:p>
     <w:p>
@@ -4856,7 +4929,7 @@
         <w:ind w:left="360"/>
       </w:pPr>
       <w:r>
-        <w:t>Placement: Mobile features section</w:t>
+        <w:t>Placement: Mobile features section, Parlay builder mentions</w:t>
       </w:r>
     </w:p>
     <w:p/>
@@ -4867,7 +4940,7 @@
         <w:ind w:left="360"/>
       </w:pPr>
       <w:r>
-        <w:t>"odds calculator" → /sport/betting/calculators/odds.htm</w:t>
+        <w:t>"Best NHL betting sites" → /sport/betting/nhl/index.htm</w:t>
       </w:r>
     </w:p>
     <w:p>
@@ -4877,7 +4950,7 @@
         <w:ind w:left="360"/>
       </w:pPr>
       <w:r>
-        <w:t>Placement: Understanding odds section</w:t>
+        <w:t>Placement: Best NHL betting apps section</w:t>
       </w:r>
     </w:p>
     <w:p/>
@@ -4888,7 +4961,7 @@
         <w:ind w:left="360"/>
       </w:pPr>
       <w:r>
-        <w:t>"NHL betting in Canada" → /sport/betting/canada/nhl.htm</w:t>
+        <w:t>"Best NFL betting sites" → /sport/betting/nfl/index.htm</w:t>
       </w:r>
     </w:p>
     <w:p>
@@ -4898,7 +4971,7 @@
         <w:ind w:left="360"/>
       </w:pPr>
       <w:r>
-        <w:t>Placement: Best NHL betting apps section</w:t>
+        <w:t>Placement: Best apps by sport section (NFL mention)</w:t>
       </w:r>
     </w:p>
     <w:p/>
@@ -4909,7 +4982,7 @@
         <w:ind w:left="360"/>
       </w:pPr>
       <w:r>
-        <w:t>"NFL betting apps" → /sport/betting/nfl/apps.htm</w:t>
+        <w:t>"Best soccer betting sites" → /sport/betting/soccer/index.htm</w:t>
       </w:r>
     </w:p>
     <w:p>
@@ -4919,7 +4992,7 @@
         <w:ind w:left="360"/>
       </w:pPr>
       <w:r>
-        <w:t>Placement: Best apps by sport section</w:t>
+        <w:t>Placement: Best soccer betting apps section</w:t>
       </w:r>
     </w:p>
     <w:p/>
@@ -4930,7 +5003,7 @@
         <w:ind w:left="360"/>
       </w:pPr>
       <w:r>
-        <w:t>"soccer betting apps Canada" → /sport/betting/canada/soccer-apps.htm</w:t>
+        <w:t>"New betting sites Canada" → /sport/betting/canada/new-betting-sites.htm</w:t>
       </w:r>
     </w:p>
     <w:p>
@@ -4940,7 +5013,7 @@
         <w:ind w:left="360"/>
       </w:pPr>
       <w:r>
-        <w:t>Placement: Best soccer betting apps section</w:t>
+        <w:t>Placement: Introduction or brand comparison</w:t>
       </w:r>
     </w:p>
     <w:p/>
@@ -4951,7 +5024,7 @@
         <w:ind w:left="360"/>
       </w:pPr>
       <w:r>
-        <w:t>"mobile betting guide" → /sport/betting/mobile-betting.htm</w:t>
+        <w:t>"NFL parlays guide" → /sport/betting/nfl/parlays.htm</w:t>
       </w:r>
     </w:p>
     <w:p>
@@ -4961,7 +5034,7 @@
         <w:ind w:left="360"/>
       </w:pPr>
       <w:r>
-        <w:t>Placement: Mobile features section</w:t>
+        <w:t>Placement: Parlay/accumulator mentions</w:t>
       </w:r>
     </w:p>
     <w:p/>
@@ -4972,7 +5045,7 @@
         <w:ind w:left="360"/>
       </w:pPr>
       <w:r>
-        <w:t>"offshore betting sites" → /sport/betting/offshore.htm</w:t>
+        <w:t>"Same game parlay guide" → /sport/betting/guides/same-game-parlay.htm</w:t>
       </w:r>
     </w:p>
     <w:p>
@@ -4982,91 +5055,22 @@
         <w:ind w:left="360"/>
       </w:pPr>
       <w:r>
-        <w:t>Placement: Ontario vs offshore section</w:t>
+        <w:t>Placement: Parlay builder or SGP mentions</w:t>
       </w:r>
     </w:p>
     <w:p/>
     <w:p>
       <w:pPr>
-        <w:pStyle w:val="ListNumber"/>
-        <w:spacing w:after="60"/>
-        <w:ind w:left="360"/>
-      </w:pPr>
-      <w:r>
-        <w:t>"Ontario betting apps" → /sport/betting/canada/ontario/apps.htm</w:t>
-      </w:r>
-    </w:p>
-    <w:p>
-      <w:pPr>
-        <w:pStyle w:val="ListBullet"/>
-        <w:spacing w:after="60"/>
-        <w:ind w:left="360"/>
-      </w:pPr>
-      <w:r>
-        <w:t>Placement: Ontario comparison section</w:t>
-      </w:r>
-    </w:p>
-    <w:p/>
-    <w:p>
-      <w:pPr>
-        <w:pStyle w:val="ListNumber"/>
-        <w:spacing w:after="60"/>
-        <w:ind w:left="360"/>
-      </w:pPr>
-      <w:r>
-        <w:t>"Quebec sports betting" → /sport/betting/canada/quebec.htm</w:t>
-      </w:r>
-    </w:p>
-    <w:p>
-      <w:pPr>
-        <w:pStyle w:val="ListBullet"/>
-        <w:spacing w:after="60"/>
-        <w:ind w:left="360"/>
-      </w:pPr>
-      <w:r>
-        <w:t>Placement: Provincial regulations section</w:t>
-      </w:r>
-    </w:p>
-    <w:p/>
-    <w:p>
-      <w:pPr>
-        <w:pStyle w:val="ListNumber"/>
-        <w:spacing w:after="60"/>
-        <w:ind w:left="360"/>
-      </w:pPr>
-      <w:r>
-        <w:t>"best welcome bonuses Canada" → /sport/betting/canada/bonuses.htm</w:t>
-      </w:r>
-    </w:p>
-    <w:p>
-      <w:pPr>
-        <w:pStyle w:val="ListBullet"/>
-        <w:spacing w:after="60"/>
-        <w:ind w:left="360"/>
-      </w:pPr>
-      <w:r>
-        <w:t>Placement: Current bonus sections</w:t>
-      </w:r>
-    </w:p>
-    <w:p/>
-    <w:p>
-      <w:pPr>
-        <w:pStyle w:val="ListNumber"/>
-        <w:spacing w:after="60"/>
-        <w:ind w:left="360"/>
-      </w:pPr>
-      <w:r>
-        <w:t>"live betting apps" → /sport/betting/live-betting-apps.htm</w:t>
-      </w:r>
-    </w:p>
-    <w:p>
-      <w:pPr>
-        <w:pStyle w:val="ListBullet"/>
-        <w:spacing w:after="60"/>
-        <w:ind w:left="360"/>
-      </w:pPr>
-      <w:r>
-        <w:t>Placement: Mobile features section</w:t>
+        <w:spacing w:after="120"/>
+      </w:pPr>
+      <w:r>
+        <w:rPr>
+          <w:b/>
+        </w:rPr>
+        <w:t>Note:</w:t>
+      </w:r>
+      <w:r>
+        <w:t xml:space="preserve"> Only link to pages that exist in the site structure. Do not create placeholder links.</w:t>
       </w:r>
     </w:p>
     <w:p/>
@@ -5111,7 +5115,7 @@
         <w:ind w:left="360"/>
       </w:pPr>
       <w:r>
-        <w:t>[ ] Gambling hotline: 1-866-531-2600 (ConnexOntario)</w:t>
+        <w:t>[ ] Responsible gambling resources (Responsible Gambling Council, provincial helplines)</w:t>
       </w:r>
     </w:p>
     <w:p>
@@ -5700,7 +5704,7 @@
         <w:ind w:left="360"/>
       </w:pPr>
       <w:r>
-        <w:t>[ ] All 15 secondary keywords mapped to sections</w:t>
+        <w:t>[ ] All 13 secondary keywords mapped to sections</w:t>
       </w:r>
     </w:p>
     <w:p>
@@ -5740,7 +5744,7 @@
         <w:ind w:left="360"/>
       </w:pPr>
       <w:r>
-        <w:t>[ ] 12 internal links included</w:t>
+        <w:t>[ ] 8 internal links included (verified existing pages only)</w:t>
       </w:r>
     </w:p>
     <w:p>
@@ -5820,7 +5824,7 @@
         <w:ind w:left="360"/>
       </w:pPr>
       <w:r>
-        <w:t>[ ] Ontario vs offshore comparison included</w:t>
+        <w:t>[ ] App bonuses comparison section included</w:t>
       </w:r>
     </w:p>
     <w:p/>

</xml_diff>